<commit_message>
Updates on API Docs documentation and custom field reconfiguration
1. Revised the documentation to simplify the re-configuration and  of Service Type field.
2. Revised template for API Docs to add the new machine name of the service type field once it is converted.
</commit_message>
<xml_diff>
--- a/docs/guides-for-updating-sm-dev-portal-to-latest-version.docx
+++ b/docs/guides-for-updating-sm-dev-portal-to-latest-version.docx
@@ -93,7 +93,27 @@
         <w:rPr>
           <w:lang w:val="en-US"/>
         </w:rPr>
-        <w:t xml:space="preserve">Remove the custom </w:t>
+        <w:t>G</w:t>
+      </w:r>
+      <w:r>
+        <w:rPr>
+          <w:lang w:val="en-US"/>
+        </w:rPr>
+        <w:t xml:space="preserve">o to </w:t>
+      </w:r>
+      <w:r>
+        <w:rPr>
+          <w:b/>
+          <w:bCs/>
+          <w:lang w:val="en-US"/>
+        </w:rPr>
+        <w:t>Structure &gt; Display modes -&gt; View modes</w:t>
+      </w:r>
+      <w:r>
+        <w:rPr>
+          <w:lang w:val="en-US"/>
+        </w:rPr>
+        <w:t xml:space="preserve">. Under the API Doc, remove the </w:t>
       </w:r>
       <w:r>
         <w:rPr>
@@ -102,53 +122,6 @@
           <w:color w:val="FF0000"/>
           <w:lang w:val="en-US"/>
         </w:rPr>
-        <w:t>field: Service Type (field_service_type)</w:t>
-      </w:r>
-      <w:r>
-        <w:rPr>
-          <w:lang w:val="en-US"/>
-        </w:rPr>
-        <w:t xml:space="preserve"> from the API Doc entity type.</w:t>
-      </w:r>
-    </w:p>
-    <w:p>
-      <w:pPr>
-        <w:pStyle w:val="ListParagraph"/>
-        <w:numPr>
-          <w:ilvl w:val="0"/>
-          <w:numId w:val="2"/>
-        </w:numPr>
-        <w:rPr>
-          <w:lang w:val="en-US"/>
-        </w:rPr>
-      </w:pPr>
-      <w:r>
-        <w:rPr>
-          <w:lang w:val="en-US"/>
-        </w:rPr>
-        <w:t xml:space="preserve">Next, go to </w:t>
-      </w:r>
-      <w:r>
-        <w:rPr>
-          <w:b/>
-          <w:bCs/>
-          <w:lang w:val="en-US"/>
-        </w:rPr>
-        <w:t>Structure &gt; Display modes -&gt; View modes</w:t>
-      </w:r>
-      <w:r>
-        <w:rPr>
-          <w:lang w:val="en-US"/>
-        </w:rPr>
-        <w:t xml:space="preserve">. Under the API Doc, remove the </w:t>
-      </w:r>
-      <w:r>
-        <w:rPr>
-          <w:b/>
-          <w:bCs/>
-          <w:color w:val="FF0000"/>
-          <w:lang w:val="en-US"/>
-        </w:rPr>
         <w:t>Cards View Mode</w:t>
       </w:r>
       <w:r>
@@ -220,7 +193,7 @@
           <w:bCs/>
           <w:lang w:val="en-US"/>
         </w:rPr>
-        <w:t>composer update –with-dependencies</w:t>
+        <w:t>composer update</w:t>
       </w:r>
       <w:r>
         <w:rPr>
@@ -305,7 +278,19 @@
         <w:rPr>
           <w:lang w:val="en-US"/>
         </w:rPr>
-        <w:t xml:space="preserve">a node content type (before, it is a separate Entity Type). A new </w:t>
+        <w:t>a node content type (before, it is a separate Entity Type).</w:t>
+      </w:r>
+      <w:r>
+        <w:rPr>
+          <w:lang w:val="en-US"/>
+        </w:rPr>
+        <w:t xml:space="preserve"> Any custom fields you have created inside of the old API Doc entity will be converted and migrated as well to the new node content type.</w:t>
+      </w:r>
+      <w:r>
+        <w:rPr>
+          <w:lang w:val="en-US"/>
+        </w:rPr>
+        <w:t xml:space="preserve"> A new </w:t>
       </w:r>
       <w:r>
         <w:rPr>
@@ -576,16 +561,60 @@
     <w:p>
       <w:pPr>
         <w:rPr>
-          <w:u w:val="single"/>
-          <w:lang w:val="en-US"/>
-        </w:rPr>
-      </w:pPr>
-      <w:r>
-        <w:rPr>
-          <w:u w:val="single"/>
-          <w:lang w:val="en-US"/>
-        </w:rPr>
-        <w:t>* Adding Service Type Field and associated configuration to API Doc Form Display and Front Display.</w:t>
+          <w:b/>
+          <w:bCs/>
+          <w:lang w:val="en-US"/>
+        </w:rPr>
+      </w:pPr>
+      <w:r>
+        <w:rPr>
+          <w:b/>
+          <w:bCs/>
+          <w:lang w:val="en-US"/>
+        </w:rPr>
+        <w:br w:type="page"/>
+      </w:r>
+    </w:p>
+    <w:p>
+      <w:pPr>
+        <w:rPr>
+          <w:b/>
+          <w:bCs/>
+          <w:lang w:val="en-US"/>
+        </w:rPr>
+      </w:pPr>
+      <w:r>
+        <w:rPr>
+          <w:b/>
+          <w:bCs/>
+          <w:lang w:val="en-US"/>
+        </w:rPr>
+        <w:lastRenderedPageBreak/>
+        <w:t xml:space="preserve">* </w:t>
+      </w:r>
+      <w:r>
+        <w:rPr>
+          <w:b/>
+          <w:bCs/>
+          <w:lang w:val="en-US"/>
+        </w:rPr>
+        <w:t>Recon</w:t>
+      </w:r>
+      <w:r>
+        <w:rPr>
+          <w:b/>
+          <w:bCs/>
+          <w:lang w:val="en-US"/>
+        </w:rPr>
+        <w:t>figure Service Type Field</w:t>
+      </w:r>
+      <w:r>
+        <w:rPr>
+          <w:b/>
+          <w:bCs/>
+          <w:lang w:val="en-US"/>
+        </w:rPr>
+        <w:t xml:space="preserve"> and associated configuration to API Doc Form and Front Display.</w:t>
       </w:r>
     </w:p>
     <w:p>
@@ -603,45 +632,47 @@
         <w:rPr>
           <w:lang w:val="en-US"/>
         </w:rPr>
-        <w:t>Add new field</w:t>
-      </w:r>
-      <w:r>
-        <w:rPr>
-          <w:b/>
-          <w:bCs/>
-          <w:lang w:val="en-US"/>
-        </w:rPr>
-        <w:t xml:space="preserve">: </w:t>
-      </w:r>
-      <w:r>
-        <w:rPr>
-          <w:b/>
-          <w:bCs/>
-          <w:color w:val="00B050"/>
-          <w:lang w:val="en-US"/>
-        </w:rPr>
-        <w:t>Service Type (machine name: field_service_type)</w:t>
-      </w:r>
-      <w:r>
-        <w:rPr>
-          <w:color w:val="00B050"/>
-          <w:lang w:val="en-US"/>
-        </w:rPr>
-        <w:t xml:space="preserve"> </w:t>
-      </w:r>
-      <w:r>
-        <w:rPr>
-          <w:lang w:val="en-US"/>
-        </w:rPr>
-        <w:t xml:space="preserve">to Content Type </w:t>
-      </w:r>
-      <w:r>
-        <w:rPr>
-          <w:b/>
-          <w:bCs/>
-          <w:lang w:val="en-US"/>
-        </w:rPr>
-        <w:t>API Doc</w:t>
+        <w:t xml:space="preserve">As mentioned above, </w:t>
+      </w:r>
+      <w:r>
+        <w:rPr>
+          <w:lang w:val="en-US"/>
+        </w:rPr>
+        <w:t xml:space="preserve">the Service Type field (and </w:t>
+      </w:r>
+      <w:r>
+        <w:rPr>
+          <w:lang w:val="en-US"/>
+        </w:rPr>
+        <w:t>all custom field</w:t>
+      </w:r>
+      <w:r>
+        <w:rPr>
+          <w:lang w:val="en-US"/>
+        </w:rPr>
+        <w:t>)</w:t>
+      </w:r>
+      <w:r>
+        <w:rPr>
+          <w:lang w:val="en-US"/>
+        </w:rPr>
+        <w:t xml:space="preserve"> you have added from the old API Doc entity type will be converted. To reconfigure this field, go to </w:t>
+      </w:r>
+      <w:r>
+        <w:rPr>
+          <w:b/>
+          <w:bCs/>
+          <w:lang w:val="en-US"/>
+        </w:rPr>
+        <w:t xml:space="preserve">Structure &gt; Content types &gt; API Doc &gt; Manage </w:t>
+      </w:r>
+      <w:r>
+        <w:rPr>
+          <w:b/>
+          <w:bCs/>
+          <w:lang w:val="en-US"/>
+        </w:rPr>
+        <w:t>Fields</w:t>
       </w:r>
       <w:r>
         <w:rPr>
@@ -649,63 +680,71 @@
         </w:rPr>
         <w:t>.</w:t>
       </w:r>
-      <w:r>
-        <w:rPr>
-          <w:lang w:val="en-US"/>
-        </w:rPr>
-        <w:t xml:space="preserve"> (Please see </w:t>
-      </w:r>
-      <w:r>
-        <w:rPr>
-          <w:b/>
-          <w:bCs/>
-          <w:i/>
-          <w:iCs/>
-          <w:u w:val="single"/>
-          <w:lang w:val="en-US"/>
-        </w:rPr>
-        <w:t>exhibit-a.png</w:t>
-      </w:r>
-      <w:r>
-        <w:rPr>
-          <w:b/>
-          <w:bCs/>
-          <w:i/>
-          <w:iCs/>
-          <w:u w:val="single"/>
-          <w:lang w:val="en-US"/>
-        </w:rPr>
-        <w:t>, exhibit-b.png and exhibit-c.png</w:t>
-      </w:r>
-      <w:r>
-        <w:rPr>
-          <w:lang w:val="en-US"/>
-        </w:rPr>
-        <w:t xml:space="preserve"> for</w:t>
-      </w:r>
-      <w:r>
-        <w:rPr>
-          <w:lang w:val="en-US"/>
-        </w:rPr>
-        <w:t xml:space="preserve"> </w:t>
-      </w:r>
-      <w:r>
-        <w:rPr>
-          <w:lang w:val="en-US"/>
-        </w:rPr>
-        <w:t>configuration</w:t>
-      </w:r>
-      <w:r>
-        <w:rPr>
+    </w:p>
+    <w:p>
+      <w:pPr>
+        <w:pStyle w:val="ListParagraph"/>
+        <w:numPr>
+          <w:ilvl w:val="0"/>
+          <w:numId w:val="5"/>
+        </w:numPr>
+        <w:rPr>
+          <w:lang w:val="en-US"/>
+        </w:rPr>
+      </w:pPr>
+      <w:r>
+        <w:rPr>
+          <w:lang w:val="en-US"/>
+        </w:rPr>
+        <w:t xml:space="preserve">The Service Type field label: </w:t>
+      </w:r>
+      <w:r>
+        <w:rPr>
+          <w:b/>
+          <w:bCs/>
+          <w:lang w:val="en-US"/>
+        </w:rPr>
+        <w:t>apidoc.field_service_type (machine name: field_service_type_apidoc)</w:t>
+      </w:r>
+      <w:r>
+        <w:rPr>
+          <w:lang w:val="en-US"/>
+        </w:rPr>
+        <w:t xml:space="preserve"> is listed on. Kindly click </w:t>
+      </w:r>
+      <w:r>
+        <w:rPr>
+          <w:b/>
+          <w:bCs/>
+          <w:lang w:val="en-US"/>
+        </w:rPr>
+        <w:t>Edit</w:t>
+      </w:r>
+      <w:r>
+        <w:rPr>
+          <w:b/>
+          <w:bCs/>
           <w:lang w:val="en-US"/>
         </w:rPr>
         <w:t>.</w:t>
       </w:r>
-      <w:r>
-        <w:rPr>
-          <w:lang w:val="en-US"/>
-        </w:rPr>
-        <w:t>)</w:t>
+    </w:p>
+    <w:p>
+      <w:pPr>
+        <w:pStyle w:val="ListParagraph"/>
+        <w:numPr>
+          <w:ilvl w:val="0"/>
+          <w:numId w:val="5"/>
+        </w:numPr>
+        <w:rPr>
+          <w:lang w:val="en-US"/>
+        </w:rPr>
+      </w:pPr>
+      <w:r>
+        <w:rPr>
+          <w:lang w:val="en-US"/>
+        </w:rPr>
+        <w:t>Please see the screenshots below for reference in reconfiguring the field.</w:t>
       </w:r>
     </w:p>
     <w:p>
@@ -720,12 +759,11 @@
           <w:noProof/>
           <w:lang w:val="en-US"/>
         </w:rPr>
-        <w:lastRenderedPageBreak/>
         <w:drawing>
-          <wp:inline distT="0" distB="0" distL="0" distR="0" wp14:anchorId="7555EC70" wp14:editId="61801E2D">
-            <wp:extent cx="5943600" cy="2204085"/>
-            <wp:effectExtent l="0" t="0" r="0" b="5715"/>
-            <wp:docPr id="3" name="Picture 3" descr="A screenshot of a social media post&#10;&#10;Description automatically generated"/>
+          <wp:inline distT="0" distB="0" distL="0" distR="0" wp14:anchorId="30373C0D" wp14:editId="15BB6F6E">
+            <wp:extent cx="5753100" cy="2741328"/>
+            <wp:effectExtent l="0" t="0" r="0" b="1905"/>
+            <wp:docPr id="7" name="Picture 7" descr="A screenshot of a social media post&#10;&#10;Description automatically generated"/>
             <wp:cNvGraphicFramePr>
               <a:graphicFrameLocks xmlns:a="http://schemas.openxmlformats.org/drawingml/2006/main" noChangeAspect="1"/>
             </wp:cNvGraphicFramePr>
@@ -733,7 +771,7 @@
               <a:graphicData uri="http://schemas.openxmlformats.org/drawingml/2006/picture">
                 <pic:pic xmlns:pic="http://schemas.openxmlformats.org/drawingml/2006/picture">
                   <pic:nvPicPr>
-                    <pic:cNvPr id="3" name="exhibit-a.PNG"/>
+                    <pic:cNvPr id="7" name="exhibit-a.png"/>
                     <pic:cNvPicPr/>
                   </pic:nvPicPr>
                   <pic:blipFill>
@@ -751,7 +789,7 @@
                   <pic:spPr>
                     <a:xfrm>
                       <a:off x="0" y="0"/>
-                      <a:ext cx="5943600" cy="2204085"/>
+                      <a:ext cx="5775780" cy="2752135"/>
                     </a:xfrm>
                     <a:prstGeom prst="rect">
                       <a:avLst/>
@@ -763,100 +801,6 @@
           </wp:inline>
         </w:drawing>
       </w:r>
-      <w:r>
-        <w:rPr>
-          <w:noProof/>
-          <w:lang w:val="en-US"/>
-        </w:rPr>
-        <w:drawing>
-          <wp:inline distT="0" distB="0" distL="0" distR="0" wp14:anchorId="68C33B79" wp14:editId="6117F6BE">
-            <wp:extent cx="5943600" cy="2132965"/>
-            <wp:effectExtent l="0" t="0" r="0" b="635"/>
-            <wp:docPr id="4" name="Picture 4" descr="A screenshot of a social media post&#10;&#10;Description automatically generated"/>
-            <wp:cNvGraphicFramePr>
-              <a:graphicFrameLocks xmlns:a="http://schemas.openxmlformats.org/drawingml/2006/main" noChangeAspect="1"/>
-            </wp:cNvGraphicFramePr>
-            <a:graphic xmlns:a="http://schemas.openxmlformats.org/drawingml/2006/main">
-              <a:graphicData uri="http://schemas.openxmlformats.org/drawingml/2006/picture">
-                <pic:pic xmlns:pic="http://schemas.openxmlformats.org/drawingml/2006/picture">
-                  <pic:nvPicPr>
-                    <pic:cNvPr id="4" name="exhibit-b.PNG"/>
-                    <pic:cNvPicPr/>
-                  </pic:nvPicPr>
-                  <pic:blipFill>
-                    <a:blip r:embed="rId6" cstate="print">
-                      <a:extLst>
-                        <a:ext uri="{28A0092B-C50C-407E-A947-70E740481C1C}">
-                          <a14:useLocalDpi xmlns:a14="http://schemas.microsoft.com/office/drawing/2010/main" val="0"/>
-                        </a:ext>
-                      </a:extLst>
-                    </a:blip>
-                    <a:stretch>
-                      <a:fillRect/>
-                    </a:stretch>
-                  </pic:blipFill>
-                  <pic:spPr>
-                    <a:xfrm>
-                      <a:off x="0" y="0"/>
-                      <a:ext cx="5943600" cy="2132965"/>
-                    </a:xfrm>
-                    <a:prstGeom prst="rect">
-                      <a:avLst/>
-                    </a:prstGeom>
-                  </pic:spPr>
-                </pic:pic>
-              </a:graphicData>
-            </a:graphic>
-          </wp:inline>
-        </w:drawing>
-      </w:r>
-      <w:r>
-        <w:rPr>
-          <w:noProof/>
-          <w:lang w:val="en-US"/>
-        </w:rPr>
-        <w:drawing>
-          <wp:inline distT="0" distB="0" distL="0" distR="0" wp14:anchorId="101DFF6E" wp14:editId="3E9DC6A4">
-            <wp:extent cx="5943600" cy="1393825"/>
-            <wp:effectExtent l="0" t="0" r="0" b="0"/>
-            <wp:docPr id="5" name="Picture 5" descr="A close up of a logo&#10;&#10;Description automatically generated"/>
-            <wp:cNvGraphicFramePr>
-              <a:graphicFrameLocks xmlns:a="http://schemas.openxmlformats.org/drawingml/2006/main" noChangeAspect="1"/>
-            </wp:cNvGraphicFramePr>
-            <a:graphic xmlns:a="http://schemas.openxmlformats.org/drawingml/2006/main">
-              <a:graphicData uri="http://schemas.openxmlformats.org/drawingml/2006/picture">
-                <pic:pic xmlns:pic="http://schemas.openxmlformats.org/drawingml/2006/picture">
-                  <pic:nvPicPr>
-                    <pic:cNvPr id="5" name="exhibit-c.PNG"/>
-                    <pic:cNvPicPr/>
-                  </pic:nvPicPr>
-                  <pic:blipFill>
-                    <a:blip r:embed="rId7" cstate="print">
-                      <a:extLst>
-                        <a:ext uri="{28A0092B-C50C-407E-A947-70E740481C1C}">
-                          <a14:useLocalDpi xmlns:a14="http://schemas.microsoft.com/office/drawing/2010/main" val="0"/>
-                        </a:ext>
-                      </a:extLst>
-                    </a:blip>
-                    <a:stretch>
-                      <a:fillRect/>
-                    </a:stretch>
-                  </pic:blipFill>
-                  <pic:spPr>
-                    <a:xfrm>
-                      <a:off x="0" y="0"/>
-                      <a:ext cx="5943600" cy="1393825"/>
-                    </a:xfrm>
-                    <a:prstGeom prst="rect">
-                      <a:avLst/>
-                    </a:prstGeom>
-                  </pic:spPr>
-                </pic:pic>
-              </a:graphicData>
-            </a:graphic>
-          </wp:inline>
-        </w:drawing>
-      </w:r>
     </w:p>
     <w:p>
       <w:pPr>
@@ -895,7 +839,55 @@
         <w:rPr>
           <w:lang w:val="en-US"/>
         </w:rPr>
-        <w:t xml:space="preserve">, use </w:t>
+        <w:t>,</w:t>
+      </w:r>
+      <w:r>
+        <w:rPr>
+          <w:lang w:val="en-US"/>
+        </w:rPr>
+        <w:t xml:space="preserve"> kindly re-enable and place the </w:t>
+      </w:r>
+      <w:r>
+        <w:rPr>
+          <w:b/>
+          <w:bCs/>
+          <w:lang w:val="en-US"/>
+        </w:rPr>
+        <w:t>Service Type field</w:t>
+      </w:r>
+      <w:r>
+        <w:rPr>
+          <w:lang w:val="en-US"/>
+        </w:rPr>
+        <w:t xml:space="preserve"> after </w:t>
+      </w:r>
+      <w:r>
+        <w:rPr>
+          <w:b/>
+          <w:bCs/>
+          <w:lang w:val="en-US"/>
+        </w:rPr>
+        <w:t>URL to OpenAPI specification file</w:t>
+      </w:r>
+      <w:r>
+        <w:rPr>
+          <w:b/>
+          <w:bCs/>
+          <w:lang w:val="en-US"/>
+        </w:rPr>
+        <w:t xml:space="preserve"> field</w:t>
+      </w:r>
+      <w:r>
+        <w:rPr>
+          <w:lang w:val="en-US"/>
+        </w:rPr>
+        <w:t>. U</w:t>
+      </w:r>
+      <w:r>
+        <w:rPr>
+          <w:lang w:val="en-US"/>
+        </w:rPr>
+        <w:t xml:space="preserve">se </w:t>
       </w:r>
       <w:r>
         <w:rPr>
@@ -909,7 +901,19 @@
         <w:rPr>
           <w:lang w:val="en-US"/>
         </w:rPr>
-        <w:t xml:space="preserve"> as widget used by Service Type field.</w:t>
+        <w:t xml:space="preserve"> as </w:t>
+      </w:r>
+      <w:r>
+        <w:rPr>
+          <w:lang w:val="en-US"/>
+        </w:rPr>
+        <w:t>the field’s widget</w:t>
+      </w:r>
+      <w:r>
+        <w:rPr>
+          <w:lang w:val="en-US"/>
+        </w:rPr>
+        <w:t>.</w:t>
       </w:r>
     </w:p>
     <w:p>
@@ -1082,7 +1086,6 @@
         <w:rPr>
           <w:noProof/>
         </w:rPr>
-        <w:lastRenderedPageBreak/>
         <w:drawing>
           <wp:inline distT="0" distB="0" distL="0" distR="0" wp14:anchorId="1C956FFE" wp14:editId="51854683">
             <wp:extent cx="5943600" cy="1850390"/>
@@ -1099,7 +1102,7 @@
                     <pic:cNvPicPr/>
                   </pic:nvPicPr>
                   <pic:blipFill>
-                    <a:blip r:embed="rId8"/>
+                    <a:blip r:embed="rId6"/>
                     <a:stretch>
                       <a:fillRect/>
                     </a:stretch>
@@ -1167,6 +1170,7 @@
         <w:rPr>
           <w:lang w:val="en-US"/>
         </w:rPr>
+        <w:lastRenderedPageBreak/>
         <w:t xml:space="preserve">Change the format of </w:t>
       </w:r>
       <w:r>
@@ -1233,7 +1237,7 @@
                     <pic:cNvPicPr/>
                   </pic:nvPicPr>
                   <pic:blipFill>
-                    <a:blip r:embed="rId9"/>
+                    <a:blip r:embed="rId7"/>
                     <a:stretch>
                       <a:fillRect/>
                     </a:stretch>
@@ -1331,7 +1335,7 @@
                     <pic:cNvPicPr/>
                   </pic:nvPicPr>
                   <pic:blipFill>
-                    <a:blip r:embed="rId10" cstate="print">
+                    <a:blip r:embed="rId8" cstate="print">
                       <a:extLst>
                         <a:ext uri="{28A0092B-C50C-407E-A947-70E740481C1C}">
                           <a14:useLocalDpi xmlns:a14="http://schemas.microsoft.com/office/drawing/2010/main" val="0"/>
@@ -1375,7 +1379,6 @@
           <w:u w:val="single"/>
           <w:lang w:val="en-US"/>
         </w:rPr>
-        <w:lastRenderedPageBreak/>
         <w:t>Settings for Unformatted List</w:t>
       </w:r>
     </w:p>
@@ -1483,6 +1486,134 @@
       <w:pPr>
         <w:pStyle w:val="ListParagraph"/>
         <w:numPr>
+          <w:ilvl w:val="2"/>
+          <w:numId w:val="6"/>
+        </w:numPr>
+        <w:rPr>
+          <w:u w:val="single"/>
+          <w:lang w:val="en-US"/>
+        </w:rPr>
+      </w:pPr>
+      <w:r>
+        <w:rPr>
+          <w:lang w:val="en-US"/>
+        </w:rPr>
+        <w:t xml:space="preserve">On the Field’s filter criterion select the following configuration: </w:t>
+      </w:r>
+    </w:p>
+    <w:p>
+      <w:pPr>
+        <w:pStyle w:val="ListParagraph"/>
+        <w:numPr>
+          <w:ilvl w:val="3"/>
+          <w:numId w:val="6"/>
+        </w:numPr>
+        <w:rPr>
+          <w:u w:val="single"/>
+          <w:lang w:val="en-US"/>
+        </w:rPr>
+      </w:pPr>
+      <w:r>
+        <w:rPr>
+          <w:lang w:val="en-US"/>
+        </w:rPr>
+        <w:t>Filter type to expose: Single Filter</w:t>
+      </w:r>
+    </w:p>
+    <w:p>
+      <w:pPr>
+        <w:pStyle w:val="ListParagraph"/>
+        <w:numPr>
+          <w:ilvl w:val="3"/>
+          <w:numId w:val="6"/>
+        </w:numPr>
+        <w:rPr>
+          <w:u w:val="single"/>
+          <w:lang w:val="en-US"/>
+        </w:rPr>
+      </w:pPr>
+      <w:r>
+        <w:rPr>
+          <w:lang w:val="en-US"/>
+        </w:rPr>
+        <w:t>Label: Service Type</w:t>
+      </w:r>
+    </w:p>
+    <w:p>
+      <w:pPr>
+        <w:pStyle w:val="ListParagraph"/>
+        <w:numPr>
+          <w:ilvl w:val="3"/>
+          <w:numId w:val="6"/>
+        </w:numPr>
+        <w:rPr>
+          <w:u w:val="single"/>
+          <w:lang w:val="en-US"/>
+        </w:rPr>
+      </w:pPr>
+      <w:r>
+        <w:rPr>
+          <w:lang w:val="en-US"/>
+        </w:rPr>
+        <w:t>Check option – Allow multiple selections</w:t>
+      </w:r>
+    </w:p>
+    <w:p>
+      <w:pPr>
+        <w:pStyle w:val="ListParagraph"/>
+        <w:numPr>
+          <w:ilvl w:val="3"/>
+          <w:numId w:val="6"/>
+        </w:numPr>
+        <w:rPr>
+          <w:b/>
+          <w:bCs/>
+          <w:u w:val="single"/>
+          <w:lang w:val="en-US"/>
+        </w:rPr>
+      </w:pPr>
+      <w:r>
+        <w:rPr>
+          <w:b/>
+          <w:bCs/>
+          <w:lang w:val="en-US"/>
+        </w:rPr>
+        <w:t xml:space="preserve">Filter Identifier - </w:t>
+      </w:r>
+      <w:r>
+        <w:rPr>
+          <w:b/>
+          <w:bCs/>
+          <w:lang w:val="en-US"/>
+        </w:rPr>
+        <w:t>field_service_type_target_id</w:t>
+      </w:r>
+    </w:p>
+    <w:p>
+      <w:pPr>
+        <w:pStyle w:val="ListParagraph"/>
+        <w:numPr>
+          <w:ilvl w:val="3"/>
+          <w:numId w:val="6"/>
+        </w:numPr>
+        <w:rPr>
+          <w:b/>
+          <w:bCs/>
+          <w:u w:val="single"/>
+          <w:lang w:val="en-US"/>
+        </w:rPr>
+      </w:pPr>
+      <w:r>
+        <w:rPr>
+          <w:lang w:val="en-US"/>
+        </w:rPr>
+        <w:t>Check Options – Reduce duplicates</w:t>
+      </w:r>
+    </w:p>
+    <w:p>
+      <w:pPr>
+        <w:pStyle w:val="ListParagraph"/>
+        <w:numPr>
           <w:ilvl w:val="1"/>
           <w:numId w:val="6"/>
         </w:numPr>
@@ -1496,6 +1627,7 @@
           <w:u w:val="single"/>
           <w:lang w:val="en-US"/>
         </w:rPr>
+        <w:lastRenderedPageBreak/>
         <w:t>Settings for User Pager</w:t>
       </w:r>
     </w:p>
@@ -1818,7 +1950,7 @@
   <w:abstractNum w:abstractNumId="0" w15:restartNumberingAfterBreak="0">
     <w:nsid w:val="1CA346E3"/>
     <w:multiLevelType w:val="hybridMultilevel"/>
-    <w:tmpl w:val="C4463AA8"/>
+    <w:tmpl w:val="27C64138"/>
     <w:lvl w:ilvl="0" w:tplc="3409000F">
       <w:start w:val="1"/>
       <w:numFmt w:val="decimal"/>
@@ -1849,14 +1981,17 @@
         <w:ind w:left="2160" w:hanging="180"/>
       </w:pPr>
     </w:lvl>
-    <w:lvl w:ilvl="3" w:tplc="3409000F" w:tentative="1">
-      <w:start w:val="1"/>
-      <w:numFmt w:val="decimal"/>
-      <w:lvlText w:val="%4."/>
+    <w:lvl w:ilvl="3" w:tplc="34090005">
+      <w:start w:val="1"/>
+      <w:numFmt w:val="bullet"/>
+      <w:lvlText w:val=""/>
       <w:lvlJc w:val="left"/>
       <w:pPr>
         <w:ind w:left="2880" w:hanging="360"/>
       </w:pPr>
+      <w:rPr>
+        <w:rFonts w:ascii="Wingdings" w:hAnsi="Wingdings" w:hint="default"/>
+      </w:rPr>
     </w:lvl>
     <w:lvl w:ilvl="4" w:tplc="34090019" w:tentative="1">
       <w:start w:val="1"/>

</xml_diff>